<commit_message>
notes and more junit
</commit_message>
<xml_diff>
--- a/week13/day03/Unit Testing Notes Complete.docx
+++ b/week13/day03/Unit Testing Notes Complete.docx
@@ -759,7 +759,7 @@
         <w:t xml:space="preserve">- Unit testing is the process of writing code to </w:t>
       </w:r>
       <w:r>
-        <w:t>_______________________________</w:t>
+        <w:t>test a small “unit”/portion of the code</w:t>
       </w:r>
     </w:p>
     <w:p>
@@ -778,7 +778,7 @@
         <w:t xml:space="preserve">- We should also strive for </w:t>
       </w:r>
       <w:r>
-        <w:t>_____</w:t>
+        <w:t>100%</w:t>
       </w:r>
       <w:r>
         <w:t xml:space="preserve"> code coverage</w:t>
@@ -800,10 +800,7 @@
         <w:t xml:space="preserve">- We should also write code with the intention of it being tested (thinking in terms of </w:t>
       </w:r>
       <w:r>
-        <w:t>________</w:t>
-      </w:r>
-      <w:r>
-        <w:t>)</w:t>
+        <w:t>edge cases)</w:t>
       </w:r>
     </w:p>
     <w:p>
@@ -814,7 +811,17 @@
         <w:t xml:space="preserve">  - Edge cases being </w:t>
       </w:r>
       <w:r>
-        <w:t>___________________________________________________</w:t>
+        <w:t xml:space="preserve">maximum and minimum values, </w:t>
+      </w:r>
+      <w:proofErr w:type="spellStart"/>
+      <w:proofErr w:type="gramStart"/>
+      <w:r>
+        <w:t>array.length</w:t>
+      </w:r>
+      <w:proofErr w:type="spellEnd"/>
+      <w:proofErr w:type="gramEnd"/>
+      <w:r>
+        <w:t>, null, empty, zero, 1, prime, etc.</w:t>
       </w:r>
     </w:p>
     <w:p>
@@ -828,7 +835,7 @@
         <w:t xml:space="preserve">Ex: </w:t>
       </w:r>
       <w:r>
-        <w:t>___________________________________</w:t>
+        <w:t>integer overflow handling</w:t>
       </w:r>
     </w:p>
     <w:p>
@@ -935,7 +942,7 @@
         <w:t xml:space="preserve"> - Tests </w:t>
       </w:r>
       <w:r>
-        <w:t>______________</w:t>
+        <w:t>small pieces (“units”) of the code</w:t>
       </w:r>
     </w:p>
     <w:p>
@@ -969,7 +976,10 @@
         <w:t>Test</w:t>
       </w:r>
       <w:r>
-        <w:t>s ________________</w:t>
+        <w:t xml:space="preserve">s </w:t>
+      </w:r>
+      <w:r>
+        <w:t>larger parts of the code</w:t>
       </w:r>
     </w:p>
     <w:p>
@@ -994,7 +1004,7 @@
         <w:t xml:space="preserve"> - Tests </w:t>
       </w:r>
       <w:r>
-        <w:t>_________________</w:t>
+        <w:t>how the parts of the code interact</w:t>
       </w:r>
     </w:p>
     <w:p>
@@ -1019,7 +1029,7 @@
         <w:t xml:space="preserve">- Tests </w:t>
       </w:r>
       <w:r>
-        <w:t>_________________________________</w:t>
+        <w:t xml:space="preserve">to make sure the user interface looks the way it is supposed to </w:t>
       </w:r>
     </w:p>
     <w:p>
@@ -1046,7 +1056,13 @@
         <w:t xml:space="preserve">Tests </w:t>
       </w:r>
       <w:r>
-        <w:t>________________________</w:t>
+        <w:t>are run by hand (</w:t>
+      </w:r>
+      <w:r>
+        <w:t>vs automated tests</w:t>
+      </w:r>
+      <w:r>
+        <w:t>)</w:t>
       </w:r>
     </w:p>
     <w:p>
@@ -1080,8 +1096,16 @@
         <w:t xml:space="preserve"> </w:t>
       </w:r>
       <w:r>
-        <w:t>Tests ________________________________</w:t>
-      </w:r>
+        <w:t xml:space="preserve">Tests </w:t>
+      </w:r>
+      <w:r>
+        <w:t xml:space="preserve">are run when the code changes to make sure no old </w:t>
+      </w:r>
+      <w:proofErr w:type="gramStart"/>
+      <w:r>
+        <w:t>code  breaks</w:t>
+      </w:r>
+      <w:proofErr w:type="gramEnd"/>
     </w:p>
     <w:p>
       <w:pPr>
@@ -1098,7 +1122,7 @@
         <w:t xml:space="preserve"> - Tests </w:t>
       </w:r>
       <w:r>
-        <w:t>_____________________________________</w:t>
+        <w:t>your application running on a server with lots of users or lots of data etc.</w:t>
       </w:r>
     </w:p>
     <w:p>
@@ -1305,19 +1329,7 @@
           <w:rPr>
             <w:rStyle w:val="Hyperlink"/>
           </w:rPr>
-          <w:t>Agile Developm</w:t>
-        </w:r>
-        <w:r>
-          <w:rPr>
-            <w:rStyle w:val="Hyperlink"/>
-          </w:rPr>
-          <w:t>e</w:t>
-        </w:r>
-        <w:r>
-          <w:rPr>
-            <w:rStyle w:val="Hyperlink"/>
-          </w:rPr>
-          <w:t>nt Manifesto</w:t>
+          <w:t>Agile Development Manifesto</w:t>
         </w:r>
       </w:hyperlink>
       <w:r>
@@ -1431,7 +1443,7 @@
         <w:t xml:space="preserve">- JUnit is </w:t>
       </w:r>
       <w:r>
-        <w:t>____________________________________</w:t>
+        <w:t>a testing framework for writing and running automated unit tests in Java</w:t>
       </w:r>
     </w:p>
     <w:p>
@@ -1442,7 +1454,7 @@
         <w:t xml:space="preserve">- It is the most popular </w:t>
       </w:r>
       <w:r>
-        <w:t>______________</w:t>
+        <w:t>unit testing framework</w:t>
       </w:r>
       <w:r>
         <w:t xml:space="preserve"> in Java</w:t>
@@ -1487,38 +1499,49 @@
       </w:r>
       <w:r>
         <w:softHyphen/>
-        <w:t>___________</w:t>
+      </w:r>
+      <w:r>
+        <w:t>build up</w:t>
       </w:r>
       <w:r>
         <w:t xml:space="preserve"> and </w:t>
       </w:r>
       <w:r>
-        <w:t>_________</w:t>
+        <w:t>tear down</w:t>
       </w:r>
       <w:r>
         <w:t xml:space="preserve"> for testing</w:t>
       </w:r>
-    </w:p>
-    <w:p>
-      <w:pPr>
-        <w:spacing w:after="0"/>
-      </w:pPr>
+      <w:r>
+        <w:t xml:space="preserve"> (@BeforeAll, @AfterAll, @BeforeEach, @AfterEach)</w:t>
+      </w:r>
+    </w:p>
+    <w:p>
+      <w:pPr>
+        <w:spacing w:after="0"/>
+      </w:pPr>
+      <w:r>
+        <w:t xml:space="preserve">    </w:t>
+      </w:r>
       <w:r>
         <w:t xml:space="preserve">- I can write specific methods to </w:t>
       </w:r>
       <w:r>
-        <w:t>____________________________________________</w:t>
-      </w:r>
-    </w:p>
-    <w:p>
-      <w:pPr>
-        <w:spacing w:after="0"/>
-      </w:pPr>
+        <w:t>be automatically invoked before all tests or between all tests</w:t>
+      </w:r>
+    </w:p>
+    <w:p>
+      <w:pPr>
+        <w:spacing w:after="0"/>
+      </w:pPr>
+      <w:r>
+        <w:t xml:space="preserve">    </w:t>
+      </w:r>
       <w:r>
         <w:t xml:space="preserve">- This same principle applies for </w:t>
       </w:r>
       <w:r>
-        <w:t>___________________________________</w:t>
+        <w:t>after all tests or after each test</w:t>
       </w:r>
     </w:p>
     <w:p>
@@ -1623,7 +1646,17 @@
         <w:spacing w:after="0"/>
       </w:pPr>
       <w:r>
-        <w:t xml:space="preserve">- Fast = </w:t>
+        <w:t xml:space="preserve">- </w:t>
+      </w:r>
+      <w:r>
+        <w:rPr>
+          <w:b/>
+          <w:bCs/>
+        </w:rPr>
+        <w:t>Fast</w:t>
+      </w:r>
+      <w:r>
+        <w:t xml:space="preserve"> = </w:t>
       </w:r>
       <w:r>
         <w:softHyphen/>
@@ -1681,7 +1714,62 @@
         <w:spacing w:after="0"/>
       </w:pPr>
       <w:r>
-        <w:t>- Isolated/Independent = _____________________</w:t>
+        <w:t xml:space="preserve">- </w:t>
+      </w:r>
+      <w:r>
+        <w:rPr>
+          <w:b/>
+          <w:bCs/>
+        </w:rPr>
+        <w:t>Isolated</w:t>
+      </w:r>
+      <w:r>
+        <w:t xml:space="preserve">/Independent = </w:t>
+      </w:r>
+      <w:r>
+        <w:t xml:space="preserve">do not depend on the data resulting from one test being used by the next test, you cannot depend on what order the tests will be run in, </w:t>
+      </w:r>
+    </w:p>
+    <w:p>
+      <w:pPr>
+        <w:spacing w:after="0"/>
+      </w:pPr>
+      <w:r>
+        <w:t xml:space="preserve">     ex: I should not have a test called </w:t>
+      </w:r>
+      <w:proofErr w:type="spellStart"/>
+      <w:proofErr w:type="gramStart"/>
+      <w:r>
+        <w:t>listContainsLetterA</w:t>
+      </w:r>
+      <w:proofErr w:type="spellEnd"/>
+      <w:r>
+        <w:t>(</w:t>
+      </w:r>
+      <w:proofErr w:type="gramEnd"/>
+      <w:r>
+        <w:t xml:space="preserve">) depend on a test that </w:t>
+      </w:r>
+      <w:proofErr w:type="spellStart"/>
+      <w:r>
+        <w:t>addsLetterAtoList</w:t>
+      </w:r>
+      <w:proofErr w:type="spellEnd"/>
+      <w:r>
+        <w:t xml:space="preserve">() running first and succeeding. Instead set up a fresh list for the </w:t>
+      </w:r>
+      <w:proofErr w:type="spellStart"/>
+      <w:proofErr w:type="gramStart"/>
+      <w:r>
+        <w:t>listContainsLetterA</w:t>
+      </w:r>
+      <w:proofErr w:type="spellEnd"/>
+      <w:r>
+        <w:t>(</w:t>
+      </w:r>
+      <w:proofErr w:type="gramEnd"/>
+      <w:r>
+        <w:t>) to use.</w:t>
       </w:r>
     </w:p>
     <w:p>
@@ -1697,31 +1785,21 @@
         <w:spacing w:after="0"/>
       </w:pPr>
       <w:r>
-        <w:t xml:space="preserve">        1. Assemble = ______________________________</w:t>
-      </w:r>
-    </w:p>
-    <w:p>
-      <w:pPr>
-        <w:spacing w:after="0"/>
-      </w:pPr>
-      <w:r>
-        <w:t xml:space="preserve">        2. Act = ______________________________</w:t>
-      </w:r>
-    </w:p>
-    <w:p>
-      <w:pPr>
-        <w:spacing w:after="0"/>
-      </w:pPr>
-      <w:r>
-        <w:t xml:space="preserve">        3. Assert = _______________________</w:t>
-      </w:r>
-    </w:p>
-    <w:p>
-      <w:pPr>
-        <w:spacing w:after="0"/>
-      </w:pPr>
-      <w:r>
-        <w:t>- Repeatable = _____________________</w:t>
+        <w:t xml:space="preserve">        1. Assemble = </w:t>
+      </w:r>
+      <w:r>
+        <w:t>Set up whatever data/objects you need to run the test</w:t>
+      </w:r>
+    </w:p>
+    <w:p>
+      <w:pPr>
+        <w:spacing w:after="0"/>
+      </w:pPr>
+      <w:r>
+        <w:t xml:space="preserve">        2. Act = </w:t>
+      </w:r>
+      <w:r>
+        <w:t>call whatever methods you are testing</w:t>
       </w:r>
     </w:p>
     <w:p>
@@ -1730,15 +1808,76 @@
       </w:pPr>
       <w:r>
         <w:lastRenderedPageBreak/>
-        <w:t>- Self validating = automatically comparing the actual with an expected rather than require manually reaching through each test result</w:t>
-      </w:r>
-    </w:p>
-    <w:p>
-      <w:pPr>
-        <w:spacing w:after="0"/>
-      </w:pPr>
-      <w:r>
-        <w:t>- Thorough = ______________________</w:t>
+        <w:t xml:space="preserve">        3. Assert = </w:t>
+      </w:r>
+      <w:r>
+        <w:t>compare what you expect with the actual result of the methods executed</w:t>
+      </w:r>
+    </w:p>
+    <w:p>
+      <w:pPr>
+        <w:spacing w:after="0"/>
+      </w:pPr>
+      <w:r>
+        <w:t xml:space="preserve">- </w:t>
+      </w:r>
+      <w:r>
+        <w:rPr>
+          <w:b/>
+          <w:bCs/>
+        </w:rPr>
+        <w:t>Repeatable</w:t>
+      </w:r>
+      <w:r>
+        <w:t xml:space="preserve"> = </w:t>
+      </w:r>
+      <w:r>
+        <w:t xml:space="preserve">you should be able to run the test more than once and get the same result (assuming nothing has changed in your test or project code), you should be able to use the test today, tomorrow, next year, etc. on my computer, on your computer, etc. does not depend on a live data set that may change, should instead be using a stable test database </w:t>
+      </w:r>
+    </w:p>
+    <w:p>
+      <w:pPr>
+        <w:spacing w:after="0"/>
+      </w:pPr>
+      <w:r>
+        <w:t xml:space="preserve">- </w:t>
+      </w:r>
+      <w:r>
+        <w:rPr>
+          <w:b/>
+          <w:bCs/>
+        </w:rPr>
+        <w:t>Self validating</w:t>
+      </w:r>
+      <w:r>
+        <w:t xml:space="preserve"> = automatically comparing the actual with an expected rather than require manually rea</w:t>
+      </w:r>
+      <w:r>
+        <w:t>d</w:t>
+      </w:r>
+      <w:r>
+        <w:t>ing through each test result</w:t>
+      </w:r>
+    </w:p>
+    <w:p>
+      <w:pPr>
+        <w:spacing w:after="0"/>
+      </w:pPr>
+      <w:r>
+        <w:t xml:space="preserve">- </w:t>
+      </w:r>
+      <w:r>
+        <w:rPr>
+          <w:b/>
+          <w:bCs/>
+        </w:rPr>
+        <w:t>Thorough</w:t>
+      </w:r>
+      <w:r>
+        <w:t xml:space="preserve"> = </w:t>
+      </w:r>
+      <w:r>
+        <w:t>aim for every line of code being tested, so in an if-else, there should be a test for both cases, switch should have a test for each case and when no case is satisfied, etc.</w:t>
       </w:r>
     </w:p>
     <w:bookmarkEnd w:id="6"/>
@@ -1806,7 +1945,10 @@
         <w:spacing w:after="0"/>
       </w:pPr>
       <w:r>
-        <w:t>- If a method throws an exception, you should ensure that it DOES throw the exception</w:t>
+        <w:t>1.</w:t>
+      </w:r>
+      <w:r>
+        <w:t xml:space="preserve"> If a method throws an exception, you should ensure that it DOES throw the exception</w:t>
       </w:r>
     </w:p>
     <w:p>
@@ -1830,7 +1972,10 @@
         <w:spacing w:after="0"/>
       </w:pPr>
       <w:r>
-        <w:t>- When testing numbers, use the rule of "one, none, or some"</w:t>
+        <w:t>2.</w:t>
+      </w:r>
+      <w:r>
+        <w:t xml:space="preserve"> When testing numbers, use the rule of "one, none, or some"</w:t>
       </w:r>
     </w:p>
     <w:p>
@@ -1854,7 +1999,10 @@
         <w:spacing w:after="0"/>
       </w:pPr>
       <w:r>
-        <w:t>- It's also good to test an even number</w:t>
+        <w:t>3.</w:t>
+      </w:r>
+      <w:r>
+        <w:t xml:space="preserve"> It's also good to test an even number</w:t>
       </w:r>
     </w:p>
     <w:p>
@@ -1870,7 +2018,10 @@
         <w:spacing w:after="0"/>
       </w:pPr>
       <w:r>
-        <w:t>- Test with no values</w:t>
+        <w:t>4.</w:t>
+      </w:r>
+      <w:r>
+        <w:t xml:space="preserve"> Test with no values</w:t>
       </w:r>
     </w:p>
     <w:p>
@@ -1886,7 +2037,10 @@
         <w:spacing w:after="0"/>
       </w:pPr>
       <w:r>
-        <w:t>- Test with some values</w:t>
+        <w:t>5.</w:t>
+      </w:r>
+      <w:r>
+        <w:t xml:space="preserve"> Test with some values</w:t>
       </w:r>
     </w:p>
     <w:p>
@@ -1902,7 +2056,10 @@
         <w:spacing w:after="0"/>
       </w:pPr>
       <w:r>
-        <w:t>- Test with negative numbers</w:t>
+        <w:t>6.</w:t>
+      </w:r>
+      <w:r>
+        <w:t xml:space="preserve"> Test with negative numbers</w:t>
       </w:r>
     </w:p>
     <w:p>
@@ -1926,7 +2083,10 @@
         <w:spacing w:after="0"/>
       </w:pPr>
       <w:r>
-        <w:t>- Ask yourself what logical edge cases there are</w:t>
+        <w:t>7.</w:t>
+      </w:r>
+      <w:r>
+        <w:t xml:space="preserve"> Ask yourself what logical edge cases there are</w:t>
       </w:r>
     </w:p>
     <w:p>

</xml_diff>